<commit_message>
Fixed wave missing logic and display in strike window. Added couple more links to about.
</commit_message>
<xml_diff>
--- a/MidwayCampaign/wwwroot/about/about_midway.docx
+++ b/MidwayCampaign/wwwroot/about/about_midway.docx
@@ -49,7 +49,51 @@
           <w:sz w:val="36"/>
           <w:szCs w:val="36"/>
         </w:rPr>
-        <w:t xml:space="preserve">While limited to ASCII text, the game did an excellent job putting you into the position of Admiral Chester Nimitz leading numerically inferior and far less experienced carrier forces against the far more impressive, at least on paper, </w:t>
+        <w:t>While limited to ASCII text, the game did an excellent job putting you into the position of Admiral Chester Nimitz</w:t>
+      </w:r>
+      <w:r>
+        <w:rPr>
+          <w:sz w:val="36"/>
+          <w:szCs w:val="36"/>
+        </w:rPr>
+        <w:t xml:space="preserve">, RADM Fletcher, </w:t>
+      </w:r>
+      <w:proofErr w:type="gramStart"/>
+      <w:r>
+        <w:rPr>
+          <w:sz w:val="36"/>
+          <w:szCs w:val="36"/>
+        </w:rPr>
+        <w:t xml:space="preserve">and </w:t>
+      </w:r>
+      <w:r>
+        <w:rPr>
+          <w:sz w:val="36"/>
+          <w:szCs w:val="36"/>
+        </w:rPr>
+        <w:t xml:space="preserve"> </w:t>
+      </w:r>
+      <w:r>
+        <w:rPr>
+          <w:sz w:val="36"/>
+          <w:szCs w:val="36"/>
+        </w:rPr>
+        <w:t>RADM</w:t>
+      </w:r>
+      <w:proofErr w:type="gramEnd"/>
+      <w:r>
+        <w:rPr>
+          <w:sz w:val="36"/>
+          <w:szCs w:val="36"/>
+        </w:rPr>
+        <w:t xml:space="preserve"> Spruance </w:t>
+      </w:r>
+      <w:r>
+        <w:rPr>
+          <w:sz w:val="36"/>
+          <w:szCs w:val="36"/>
+        </w:rPr>
+        <w:t xml:space="preserve">leading numerically inferior and far less experienced carrier forces against the far more impressive, at least on paper, </w:t>
       </w:r>
       <w:r>
         <w:rPr>
@@ -1842,6 +1886,70 @@
           <w:szCs w:val="36"/>
         </w:rPr>
       </w:pPr>
+      <w:r>
+        <w:rPr>
+          <w:sz w:val="36"/>
+          <w:szCs w:val="36"/>
+        </w:rPr>
+        <w:t>World War II: The Battle of Midway | Full Movie (Feature Documentary)</w:t>
+      </w:r>
+      <w:r>
+        <w:rPr>
+          <w:sz w:val="36"/>
+          <w:szCs w:val="36"/>
+        </w:rPr>
+        <w:t xml:space="preserve">  </w:t>
+      </w:r>
+      <w:hyperlink r:id="rId24" w:history="1">
+        <w:r>
+          <w:rPr>
+            <w:rStyle w:val="Hyperlink"/>
+            <w:sz w:val="36"/>
+            <w:szCs w:val="36"/>
+          </w:rPr>
+          <w:t>https://www.youtube.com/watch?v=TZH-K0theTg</w:t>
+        </w:r>
+      </w:hyperlink>
+    </w:p>
+    <w:p>
+      <w:pPr>
+        <w:rPr>
+          <w:sz w:val="36"/>
+          <w:szCs w:val="36"/>
+        </w:rPr>
+      </w:pPr>
+      <w:r>
+        <w:rPr>
+          <w:sz w:val="36"/>
+          <w:szCs w:val="36"/>
+        </w:rPr>
+        <w:t>Midway: Why did the Japanese Lose?</w:t>
+      </w:r>
+      <w:r>
+        <w:rPr>
+          <w:sz w:val="36"/>
+          <w:szCs w:val="36"/>
+        </w:rPr>
+        <w:t xml:space="preserve"> </w:t>
+      </w:r>
+      <w:hyperlink r:id="rId25" w:history="1">
+        <w:r>
+          <w:rPr>
+            <w:rStyle w:val="Hyperlink"/>
+            <w:sz w:val="36"/>
+            <w:szCs w:val="36"/>
+          </w:rPr>
+          <w:t>https://www.youtube.com/watch?v=oiBhGhROP5o</w:t>
+        </w:r>
+      </w:hyperlink>
+    </w:p>
+    <w:p>
+      <w:pPr>
+        <w:rPr>
+          <w:sz w:val="36"/>
+          <w:szCs w:val="36"/>
+        </w:rPr>
+      </w:pPr>
     </w:p>
     <w:p>
       <w:pPr>
@@ -1866,7 +1974,7 @@
         </w:rPr>
         <w:t xml:space="preserve"> link for the current version:  </w:t>
       </w:r>
-      <w:hyperlink r:id="rId24" w:history="1">
+      <w:hyperlink r:id="rId26" w:history="1">
         <w:r>
           <w:rPr>
             <w:rStyle w:val="Hyperlink"/>

</xml_diff>